<commit_message>
zmieniono lekko wstęp zaktualizowano baze biografii poprawiono styl biografii
</commit_message>
<xml_diff>
--- a/Symulacja obróbki skrawaniem robotami przemysłowymi.docx
+++ b/Symulacja obróbki skrawaniem robotami przemysłowymi.docx
@@ -1039,193 +1039,207 @@
         <w:t xml:space="preserve">Obecnie obrabiarki CNC </w:t>
       </w:r>
       <w:r>
-        <w:t xml:space="preserve">są w stanie sprostać większości powierzonych im zadań. Ich największym ograniczeniem jest niewielkie pole robocze. Istnieją 5-cio osiowe frezarki bramowe, których </w:t>
-      </w:r>
-      <w:r>
-        <w:t>długość osi Y może wynieść ponad 12000mm a osi X ponad 2500mm</w:t>
+        <w:t>są w stanie sprostać większości powierzonych im zadań</w:t>
+      </w:r>
+      <w:r>
+        <w:t>, ale i</w:t>
+      </w:r>
+      <w:r>
+        <w:t>ch największym ograniczeniem jest niewielkie pole robocze</w:t>
+      </w:r>
+      <w:r>
+        <w:t xml:space="preserve">. </w:t>
+      </w:r>
+      <w:r>
+        <w:t xml:space="preserve">Istnieją frezarki o dużym polu roboczym, ale są one bardzo drogie. </w:t>
+      </w:r>
+      <w:r>
+        <w:t>Istnieje tańsze rozwiązanie na s</w:t>
+      </w:r>
+      <w:r>
+        <w:t>krawanie dużych obiektów</w:t>
+      </w:r>
+      <w:r>
+        <w:t>, które</w:t>
+      </w:r>
+      <w:r>
+        <w:t xml:space="preserve"> można zrealizować montując wrzeciono na robocie przemysłowym. Mają one duży zasięg</w:t>
+      </w:r>
+      <w:r>
+        <w:t xml:space="preserve"> ramienia</w:t>
+      </w:r>
+      <w:r>
+        <w:t>, który przekłada się na duże pole robocze.</w:t>
+      </w:r>
+      <w:r>
+        <w:t xml:space="preserve"> Dodatkowym atutem jest szósta oś, zapewniająca dodatkowy stopień swobody. Umożliwia to dotarcie narzędziem do miejsc do których dotarcie byłoby niemożliwe przy konwencjonalnych obrabiarkach CNC. Zastosowanie obrotnika lub prowadnic liniowych, jeszcze bardziej zwiększa elastyczność systemu.</w:t>
+      </w:r>
+      <w:r>
+        <w:t xml:space="preserve"> </w:t>
+      </w:r>
+      <w:r>
+        <w:t>Roboty przemysłowe są</w:t>
+      </w:r>
+      <w:r>
+        <w:t xml:space="preserve"> jednak</w:t>
+      </w:r>
+      <w:r>
+        <w:t xml:space="preserve"> rzadziej stosowane w obróbce skrawaniem niż konwencjonalne centra obróbcze. </w:t>
+      </w:r>
+      <w:r>
+        <w:t>Składa się na to kilka czynników, m.in. niewystarczająca sztywność konstrukcji spowodowana długim ramieniem robota,</w:t>
+      </w:r>
+      <w:r>
+        <w:t xml:space="preserve"> która</w:t>
+      </w:r>
+      <w:r>
+        <w:t xml:space="preserve"> skutkuj</w:t>
+      </w:r>
+      <w:r>
+        <w:t>e</w:t>
+      </w:r>
+      <w:r>
+        <w:t xml:space="preserve"> błędami pozycjonowania.</w:t>
+      </w:r>
+      <w:r>
+        <w:t xml:space="preserve"> Podczas skrawania dokładność pozycji narzędzia wynosi</w:t>
+      </w:r>
+      <w:r>
+        <w:t xml:space="preserve"> 0.5 - 2mm oraz jest zależna od aktualnej odległości narzędzia od </w:t>
+      </w:r>
+      <w:r>
+        <w:t>podstawy robota</w:t>
       </w:r>
       <w:r>
         <w:t>.</w:t>
       </w:r>
       <w:r>
-        <w:t xml:space="preserve"> Za t</w:t>
-      </w:r>
-      <w:r>
-        <w:t>o</w:t>
-      </w:r>
-      <w:r>
-        <w:t xml:space="preserve"> oś Z jest już dużo krótsza i zwykle wynosi poniżej 1000mm. Wykonanie takiej obrabiarki jest bardzo kosztowne, co przekłada się na cenę maszyny.</w:t>
+        <w:t xml:space="preserve"> </w:t>
+      </w:r>
+      <w:r>
+        <w:t xml:space="preserve">Pomimo wad roboty wykorzystywane są do obróbki </w:t>
+      </w:r>
+      <w:r>
+        <w:t>łatwiej</w:t>
+      </w:r>
+      <w:r>
+        <w:t xml:space="preserve"> skrawalnych materiałów</w:t>
+      </w:r>
+      <w:r>
+        <w:t>, gdy uzyskiwana dokładność mieści się w</w:t>
+      </w:r>
+      <w:r>
+        <w:t xml:space="preserve"> zadanej</w:t>
+      </w:r>
+      <w:r>
+        <w:t xml:space="preserve"> tolerancji wymiarów.</w:t>
       </w:r>
     </w:p>
     <w:p>
       <w:r>
-        <w:t>Istnieje tańsze rozwiązanie na s</w:t>
-      </w:r>
-      <w:r>
-        <w:t>krawanie dużych obiektów</w:t>
-      </w:r>
-      <w:r>
-        <w:t>, które</w:t>
-      </w:r>
-      <w:r>
-        <w:t xml:space="preserve"> można zrealizować montując wrzeciono na robocie przemysłowym. Mają one duży zasięg</w:t>
-      </w:r>
-      <w:r>
-        <w:t xml:space="preserve"> ramienia</w:t>
-      </w:r>
-      <w:r>
-        <w:t>, który przekłada się na duże pole robocze.</w:t>
+        <w:t>P</w:t>
+      </w:r>
+      <w:r>
+        <w:t>roblem</w:t>
+      </w:r>
+      <w:r>
+        <w:t>atyczne</w:t>
       </w:r>
       <w:r>
         <w:t xml:space="preserve"> </w:t>
       </w:r>
       <w:r>
-        <w:t>Dodatkowym atutem</w:t>
-      </w:r>
-      <w:r>
-        <w:t xml:space="preserve"> </w:t>
-      </w:r>
-      <w:r>
-        <w:t xml:space="preserve">jest szósta oś, zapewniająca dodatkowy stopień swobody. Umożliwia to dotarcie narzędziem do miejsc do których dotarcie byłoby niemożliwe przy konwencjonalnych obrabiarkach CNC. </w:t>
-      </w:r>
-      <w:r>
-        <w:t>Z</w:t>
-      </w:r>
-      <w:r>
-        <w:t>astosowanie obrotnika lub prowadnic liniowych, jeszcze bardziej zwiększa elastyczność systemu.</w:t>
-      </w:r>
-      <w:r>
-        <w:t xml:space="preserve"> </w:t>
-      </w:r>
-      <w:r>
-        <w:t>Roboty przemysłowe są</w:t>
-      </w:r>
-      <w:r>
-        <w:t xml:space="preserve"> jednak</w:t>
-      </w:r>
-      <w:r>
-        <w:t xml:space="preserve"> rzadziej stosowane w obróbce skrawaniem niż konwencjonalne centra obróbcze. </w:t>
-      </w:r>
-      <w:r>
-        <w:t>Składa się na to kilka czynników, m.in. niewystarczająca sztywność konstrukcji spowodowana długim ramieniem robota,</w:t>
-      </w:r>
-      <w:r>
-        <w:t xml:space="preserve"> która</w:t>
-      </w:r>
-      <w:r>
-        <w:t xml:space="preserve"> skutkuj</w:t>
-      </w:r>
-      <w:r>
-        <w:t>e</w:t>
-      </w:r>
-      <w:r>
-        <w:t xml:space="preserve"> błędami pozycjonowania.</w:t>
-      </w:r>
-      <w:r>
-        <w:t xml:space="preserve"> Podczas skrawania dokładność pozycji narzędzia wynosi</w:t>
-      </w:r>
-      <w:r>
-        <w:t xml:space="preserve"> 0.5 - 2mm oraz jest zależna od aktualnej odległości narzędzia od </w:t>
-      </w:r>
-      <w:r>
-        <w:t>podstawy robota</w:t>
-      </w:r>
-      <w:r>
-        <w:t>.</w:t>
-      </w:r>
-      <w:r>
-        <w:t xml:space="preserve"> </w:t>
-      </w:r>
-      <w:r>
-        <w:t xml:space="preserve">Pomimo wad roboty wykorzystywane są do obróbki </w:t>
-      </w:r>
-      <w:r>
-        <w:t>łatwiej</w:t>
-      </w:r>
-      <w:r>
-        <w:t xml:space="preserve"> skrawalnych materiałów</w:t>
-      </w:r>
-      <w:r>
-        <w:t>, gdy uzyskiwana dokładność mieści się w</w:t>
-      </w:r>
-      <w:r>
-        <w:t xml:space="preserve"> zadanej</w:t>
-      </w:r>
-      <w:r>
-        <w:t xml:space="preserve"> tolerancji wymiarów.</w:t>
+        <w:t>okazuje się</w:t>
+      </w:r>
+      <w:r>
+        <w:t xml:space="preserve"> również</w:t>
+      </w:r>
+      <w:r>
+        <w:t xml:space="preserve"> zaprogramowanie robota.</w:t>
+      </w:r>
+      <w:r>
+        <w:t xml:space="preserve"> Programowanie online jest praktycznie nie wykonalne </w:t>
+      </w:r>
+      <w:r>
+        <w:t>w kontekście obróbki skrawaniem.</w:t>
+      </w:r>
+      <w:r>
+        <w:t xml:space="preserve"> Ręczne programowanie offline również nie jest najlepszym sposobem - duży przedmiot będzie wymagał długiego programu, który zajmie dużo czasu do napisania oraz prawdopodobnie będzie zawierał błędy. </w:t>
+      </w:r>
+      <w:r>
+        <w:t>Najbardziej pożądaną formą zapisu procesu jest G-</w:t>
+      </w:r>
+      <w:proofErr w:type="spellStart"/>
+      <w:r>
+        <w:t>code</w:t>
+      </w:r>
+      <w:proofErr w:type="spellEnd"/>
+      <w:r>
+        <w:t>, który jest stosowany w programowaniu obrabiarek sterowanych numerycznie.</w:t>
+      </w:r>
+      <w:r>
+        <w:t xml:space="preserve"> Aby nie pisać programu </w:t>
+      </w:r>
+      <w:r>
+        <w:t>ręcznie</w:t>
+      </w:r>
+      <w:r>
+        <w:t xml:space="preserve"> można go wygenerować za pomocą oprogramowania CAM. </w:t>
       </w:r>
     </w:p>
     <w:p>
       <w:r>
-        <w:t>P</w:t>
-      </w:r>
-      <w:r>
-        <w:t>roblem</w:t>
-      </w:r>
-      <w:r>
-        <w:t>atyczne</w:t>
-      </w:r>
-      <w:r>
-        <w:t xml:space="preserve"> </w:t>
-      </w:r>
-      <w:r>
-        <w:t>okazuje się</w:t>
-      </w:r>
-      <w:r>
-        <w:t xml:space="preserve"> również</w:t>
-      </w:r>
-      <w:r>
-        <w:t xml:space="preserve"> zaprogramowanie robota.</w:t>
-      </w:r>
-      <w:r>
-        <w:t xml:space="preserve"> Programowanie online jest praktycznie nie wykonalne </w:t>
-      </w:r>
-      <w:r>
-        <w:t>w kontekście obróbki skrawaniem.</w:t>
-      </w:r>
-      <w:r>
-        <w:t xml:space="preserve"> Ręczne programowanie offline również nie jest najlepszym sposobem - duży przedmiot będzie wymagał długiego programu, który zajmie dużo czasu do napisania oraz prawdopodobnie będzie zawierał błędy. </w:t>
-      </w:r>
-      <w:r>
-        <w:t>Najbardziej pożądaną formą zapisu procesu jest G-</w:t>
-      </w:r>
-      <w:proofErr w:type="spellStart"/>
-      <w:r>
-        <w:t>code</w:t>
-      </w:r>
-      <w:proofErr w:type="spellEnd"/>
-      <w:r>
-        <w:t>, który jest stosowany w programowaniu obrabiarek sterowanych numerycznie.</w:t>
-      </w:r>
-      <w:r>
-        <w:t xml:space="preserve"> Aby nie pisać programu </w:t>
-      </w:r>
-      <w:r>
-        <w:t>ręcznie</w:t>
-      </w:r>
-      <w:r>
-        <w:t xml:space="preserve"> można go wygenerować za pomocą oprogramowania CAM. </w:t>
+        <w:t xml:space="preserve">Uruchomienie programu na rzeczywistym robocie bez wcześniejszego sprawdzenia jest ryzykowne i może prowadzić do kosztownych uszkodzeń. </w:t>
+      </w:r>
+      <w:r>
+        <w:t>W takiej sytuacji pomocne</w:t>
+      </w:r>
+      <w:r>
+        <w:t xml:space="preserve"> są symulatory pozwalające na odtworzenie programu bez obaw o robota. Podczas symulacji </w:t>
+      </w:r>
+      <w:r>
+        <w:t>wirtualny robot zachowuje się jak fizyczny, możliwe jest wykrycie np. kolizji ramienia robota z blokiem materiału.</w:t>
+      </w:r>
+      <w:r>
+        <w:t xml:space="preserve"> Po zakończeniu symulacji otrzymujemy również podgląd finalnego produktu.</w:t>
       </w:r>
     </w:p>
     <w:p>
       <w:r>
-        <w:t xml:space="preserve">Uruchomienie programu na rzeczywistym robocie bez wcześniejszego sprawdzenia jest ryzykowne i może prowadzić do kosztownych uszkodzeń. </w:t>
-      </w:r>
-      <w:r>
-        <w:t>W takiej sytuacji pomocne</w:t>
-      </w:r>
-      <w:r>
-        <w:t xml:space="preserve"> są symulatory pozwalające na odtworzenie programu bez obaw o robota. Podczas symulacji </w:t>
-      </w:r>
-      <w:r>
-        <w:t xml:space="preserve">wirtualny robot zachowuje się jak fizyczny, możliwe jest wykrycie np. kolizji ramienia robota </w:t>
-      </w:r>
-      <w:r>
         <w:lastRenderedPageBreak/>
-        <w:t>z blokiem materiału.</w:t>
-      </w:r>
-      <w:r>
-        <w:t xml:space="preserve"> Po zakończeniu symulacji otrzymujemy również podgląd finalnego produktu.</w:t>
+        <w:t xml:space="preserve">Celem pracy </w:t>
+      </w:r>
+      <w:r>
+        <w:t>było</w:t>
+      </w:r>
+      <w:r>
+        <w:t xml:space="preserve"> napisanie oprogramowania zdolnego do zasymulowania</w:t>
+      </w:r>
+      <w:r>
+        <w:t xml:space="preserve"> obróbki skrawaniem używając robota przemysłowego. </w:t>
+      </w:r>
+      <w:r>
+        <w:t>Symulacja odbywa się dla robota KUKA KR 60 L30 HR. Oprogramowanie umożliwi sterowanie ręczne robotem za pomocą TCP i</w:t>
+      </w:r>
+      <w:r>
+        <w:t xml:space="preserve"> zmianą kąta</w:t>
+      </w:r>
+      <w:r>
+        <w:t xml:space="preserve"> przeg</w:t>
+      </w:r>
+      <w:r>
+        <w:t>ubów, oraz wykonanie programu g-</w:t>
+      </w:r>
+      <w:proofErr w:type="spellStart"/>
+      <w:r>
+        <w:t>code</w:t>
+      </w:r>
+      <w:proofErr w:type="spellEnd"/>
+      <w:r>
+        <w:t>. Aby możliwe było umieszczenie narzędzia w zadanym punkcie</w:t>
+      </w:r>
+      <w:r>
+        <w:t xml:space="preserve"> w przestrzeni, program oblicza kinematykę odwrotną. Aby zwizualizować efekty pracy robota, w czasie rzeczywistym generowany jest model 3D obrabianego przedmiotu.</w:t>
       </w:r>
     </w:p>
     <w:p>
@@ -1252,6 +1266,14 @@
       </w:pPr>
       <w:r>
         <w:t>Przemieszczanie TCP</w:t>
+      </w:r>
+    </w:p>
+    <w:p>
+      <w:r>
+        <w:t>TCP można przemieszczać w dwóch trybach. Pierwszy z nich to układ współrzędnych robota</w:t>
+      </w:r>
+      <w:r>
+        <w:t>,</w:t>
       </w:r>
     </w:p>
     <w:p>
@@ -1316,7 +1338,7 @@
           <v:shape id="_x0000_i1026" type="#_x0000_t75" style="width:523.5pt;height:93pt" o:ole="">
             <v:imagedata r:id="rId8" o:title=""/>
           </v:shape>
-          <o:OLEObject Type="Embed" ProgID="Word.Document.12" ShapeID="_x0000_i1026" DrawAspect="Content" ObjectID="_1700412849" r:id="rId9">
+          <o:OLEObject Type="Embed" ProgID="Word.Document.12" ShapeID="_x0000_i1026" DrawAspect="Content" ObjectID="_1700420960" r:id="rId9">
             <o:FieldCodes>\s</o:FieldCodes>
           </o:OLEObject>
         </w:object>
@@ -1581,7 +1603,7 @@
         <w:rPr>
           <w:rFonts w:eastAsiaTheme="minorEastAsia"/>
         </w:rPr>
-        <w:t>informację o rotacji w postaci kątów Eulera. Jest on następnie konwertowany na kwaternion. Tej 4-ro wymiarowej struktury algebraicznej silnik używa do manipulacji obrotem obiektów.</w:t>
+        <w:t>informację o rotacji w postaci kątów Eulera. Jest on następnie konwertowany na kwaternion. Tej 4-ro wymiarowej struktury silnik używa do manipulacji obrotem obiektów.</w:t>
       </w:r>
     </w:p>
     <w:bookmarkStart w:id="3" w:name="_MON_1700234143"/>
@@ -1592,7 +1614,7 @@
           <v:shape id="_x0000_i1027" type="#_x0000_t75" style="width:456pt;height:1in" o:ole="">
             <v:imagedata r:id="rId10" o:title=""/>
           </v:shape>
-          <o:OLEObject Type="Embed" ProgID="Word.Document.12" ShapeID="_x0000_i1027" DrawAspect="Content" ObjectID="_1700412850" r:id="rId11">
+          <o:OLEObject Type="Embed" ProgID="Word.Document.12" ShapeID="_x0000_i1027" DrawAspect="Content" ObjectID="_1700420961" r:id="rId11">
             <o:FieldCodes>\s</o:FieldCodes>
           </o:OLEObject>
         </w:object>
@@ -1600,12 +1622,19 @@
     </w:p>
     <w:p>
       <w:pPr>
+        <w:pStyle w:val="Ryspodpis"/>
+      </w:pPr>
+      <w:r>
+        <w:t>Funkcja interpolująca kąt przegubu robota</w:t>
+      </w:r>
+    </w:p>
+    <w:p>
+      <w:pPr>
         <w:pStyle w:val="Nagwek2"/>
       </w:pPr>
       <w:bookmarkStart w:id="4" w:name="_Toc89618556"/>
       <w:proofErr w:type="spellStart"/>
       <w:r>
-        <w:lastRenderedPageBreak/>
         <w:t>Gcode</w:t>
       </w:r>
       <w:bookmarkEnd w:id="4"/>
@@ -1835,6 +1864,7 @@
         <w:spacing w:before="240" w:after="0"/>
       </w:pPr>
       <w:r>
+        <w:lastRenderedPageBreak/>
         <w:drawing>
           <wp:inline distT="0" distB="0" distL="0" distR="0" wp14:anchorId="646BAFA1" wp14:editId="7C57596B">
             <wp:extent cx="2828925" cy="2533650"/>
@@ -1914,7 +1944,6 @@
     </w:p>
     <w:p>
       <w:r>
-        <w:lastRenderedPageBreak/>
         <w:t>WYJAŚNIENIE SPRAWDZANIA PUNKTU</w:t>
       </w:r>
     </w:p>
@@ -2031,7 +2060,7 @@
           <v:shape id="_x0000_i1028" type="#_x0000_t75" style="width:456pt;height:120pt" o:ole="">
             <v:imagedata r:id="rId13" o:title=""/>
           </v:shape>
-          <o:OLEObject Type="Embed" ProgID="Word.Document.12" ShapeID="_x0000_i1028" DrawAspect="Content" ObjectID="_1700412851" r:id="rId14">
+          <o:OLEObject Type="Embed" ProgID="Word.Document.12" ShapeID="_x0000_i1028" DrawAspect="Content" ObjectID="_1700420962" r:id="rId14">
             <o:FieldCodes>\s</o:FieldCodes>
           </o:OLEObject>
         </w:object>
@@ -2144,6 +2173,7 @@
         <w:spacing w:before="240" w:after="0"/>
       </w:pPr>
       <w:r>
+        <w:lastRenderedPageBreak/>
         <w:drawing>
           <wp:inline distT="0" distB="0" distL="0" distR="0" wp14:anchorId="7183241C" wp14:editId="0D4386CB">
             <wp:extent cx="3808095" cy="3944518"/>
@@ -2189,7 +2219,6 @@
       <w:bookmarkStart w:id="16" w:name="_Toc87793972"/>
       <w:bookmarkStart w:id="17" w:name="_Toc89618561"/>
       <w:r>
-        <w:lastRenderedPageBreak/>
         <w:t>Indywidualne ko</w:t>
       </w:r>
       <w:r>
@@ -2487,6 +2516,7 @@
     </w:p>
     <w:p>
       <w:r>
+        <w:lastRenderedPageBreak/>
         <w:t xml:space="preserve">Ustalono wymiary chmury punktów na 100x100x100 punktów. W sumie jest to </w:t>
       </w:r>
       <m:oMath>
@@ -2542,16 +2572,583 @@
         <w:t>- OPTYMALIZACJA GENEROWANIA MODELU 3D</w:t>
       </w:r>
     </w:p>
-    <w:p>
-      <w:pPr>
-        <w:pStyle w:val="Nagwek1"/>
-      </w:pPr>
-      <w:bookmarkStart w:id="22" w:name="_Toc89618564"/>
-      <w:r>
-        <w:t>Bibliografia</w:t>
-      </w:r>
-      <w:bookmarkEnd w:id="22"/>
-    </w:p>
+    <w:sdt>
+      <w:sdtPr>
+        <w:rPr>
+          <w:rFonts w:eastAsiaTheme="minorHAnsi"/>
+          <w:b w:val="0"/>
+          <w:bCs w:val="0"/>
+        </w:rPr>
+        <w:id w:val="-1223670014"/>
+        <w:docPartObj>
+          <w:docPartGallery w:val="Bibliographies"/>
+          <w:docPartUnique/>
+        </w:docPartObj>
+      </w:sdtPr>
+      <w:sdtEndPr/>
+      <w:sdtContent>
+        <w:p>
+          <w:pPr>
+            <w:pStyle w:val="Nagwek1"/>
+            <w:jc w:val="left"/>
+          </w:pPr>
+          <w:r>
+            <w:t>Bibliografia</w:t>
+          </w:r>
+        </w:p>
+        <w:sdt>
+          <w:sdtPr>
+            <w:id w:val="111145805"/>
+            <w:bibliography/>
+          </w:sdtPr>
+          <w:sdtEndPr/>
+          <w:sdtContent>
+            <w:p>
+              <w:pPr>
+                <w:pStyle w:val="Bibliografia"/>
+                <w:rPr>
+                  <w:noProof/>
+                  <w:vanish/>
+                </w:rPr>
+              </w:pPr>
+              <w:r>
+                <w:fldChar w:fldCharType="begin"/>
+              </w:r>
+              <w:r>
+                <w:rPr>
+                  <w:lang w:val="en-US"/>
+                </w:rPr>
+                <w:instrText>BIBLIOGRAPHY</w:instrText>
+              </w:r>
+              <w:r>
+                <w:fldChar w:fldCharType="separate"/>
+              </w:r>
+              <w:r>
+                <w:rPr>
+                  <w:noProof/>
+                  <w:vanish/>
+                </w:rPr>
+                <w:t>x</w:t>
+              </w:r>
+            </w:p>
+            <w:tbl>
+              <w:tblPr>
+                <w:tblW w:w="5000" w:type="pct"/>
+                <w:tblCellSpacing w:w="15" w:type="dxa"/>
+                <w:tblCellMar>
+                  <w:top w:w="15" w:type="dxa"/>
+                  <w:left w:w="15" w:type="dxa"/>
+                  <w:bottom w:w="15" w:type="dxa"/>
+                  <w:right w:w="15" w:type="dxa"/>
+                </w:tblCellMar>
+                <w:tblLook w:val="04A0" w:firstRow="1" w:lastRow="0" w:firstColumn="1" w:lastColumn="0" w:noHBand="0" w:noVBand="1"/>
+              </w:tblPr>
+              <w:tblGrid>
+                <w:gridCol w:w="255"/>
+                <w:gridCol w:w="8817"/>
+              </w:tblGrid>
+              <w:tr>
+                <w:trPr>
+                  <w:tblCellSpacing w:w="15" w:type="dxa"/>
+                </w:trPr>
+                <w:tc>
+                  <w:tcPr>
+                    <w:tcW w:w="0" w:type="auto"/>
+                    <w:hideMark/>
+                  </w:tcPr>
+                  <w:p>
+                    <w:pPr>
+                      <w:pStyle w:val="Bibliografia"/>
+                      <w:rPr>
+                        <w:noProof/>
+                      </w:rPr>
+                    </w:pPr>
+                    <w:r>
+                      <w:rPr>
+                        <w:noProof/>
+                      </w:rPr>
+                      <w:t>1.</w:t>
+                    </w:r>
+                  </w:p>
+                </w:tc>
+                <w:tc>
+                  <w:tcPr>
+                    <w:tcW w:w="0" w:type="auto"/>
+                    <w:hideMark/>
+                  </w:tcPr>
+                  <w:p>
+                    <w:pPr>
+                      <w:pStyle w:val="Bibliografia"/>
+                      <w:rPr>
+                        <w:noProof/>
+                        <w:lang w:val="en-US"/>
+                      </w:rPr>
+                    </w:pPr>
+                    <w:r>
+                      <w:rPr>
+                        <w:noProof/>
+                        <w:lang w:val="en-US"/>
+                      </w:rPr>
+                      <w:t xml:space="preserve">Lague, S.: Marching-Cubes.GitHub. (2019) </w:t>
+                    </w:r>
+                    <w:hyperlink r:id="rId20" w:history="1">
+                      <w:r>
+                        <w:rPr>
+                          <w:rStyle w:val="Hipercze"/>
+                          <w:noProof/>
+                          <w:lang w:val="en-US"/>
+                        </w:rPr>
+                        <w:t>https://github.com/SebLague/Marching-Cubes</w:t>
+                      </w:r>
+                    </w:hyperlink>
+                  </w:p>
+                </w:tc>
+              </w:tr>
+              <w:tr>
+                <w:trPr>
+                  <w:tblCellSpacing w:w="15" w:type="dxa"/>
+                </w:trPr>
+                <w:tc>
+                  <w:tcPr>
+                    <w:tcW w:w="0" w:type="auto"/>
+                    <w:hideMark/>
+                  </w:tcPr>
+                  <w:p>
+                    <w:pPr>
+                      <w:pStyle w:val="Bibliografia"/>
+                      <w:rPr>
+                        <w:noProof/>
+                      </w:rPr>
+                    </w:pPr>
+                    <w:r>
+                      <w:rPr>
+                        <w:noProof/>
+                      </w:rPr>
+                      <w:t>2.</w:t>
+                    </w:r>
+                  </w:p>
+                </w:tc>
+                <w:tc>
+                  <w:tcPr>
+                    <w:tcW w:w="0" w:type="auto"/>
+                    <w:hideMark/>
+                  </w:tcPr>
+                  <w:p>
+                    <w:pPr>
+                      <w:pStyle w:val="Bibliografia"/>
+                      <w:rPr>
+                        <w:noProof/>
+                      </w:rPr>
+                    </w:pPr>
+                    <w:r>
+                      <w:rPr>
+                        <w:noProof/>
+                        <w:lang w:val="en-US"/>
+                      </w:rPr>
+                      <w:t xml:space="preserve">Bourke, P.: Polygonising a scalar field. </w:t>
+                    </w:r>
+                    <w:r>
+                      <w:rPr>
+                        <w:noProof/>
+                      </w:rPr>
+                      <w:t xml:space="preserve">(1994) </w:t>
+                    </w:r>
+                    <w:hyperlink r:id="rId21" w:history="1">
+                      <w:r>
+                        <w:rPr>
+                          <w:rStyle w:val="Hipercze"/>
+                          <w:noProof/>
+                        </w:rPr>
+                        <w:t>http://paulbourke.net/geometry/polygonise/</w:t>
+                      </w:r>
+                    </w:hyperlink>
+                  </w:p>
+                </w:tc>
+              </w:tr>
+              <w:tr>
+                <w:trPr>
+                  <w:tblCellSpacing w:w="15" w:type="dxa"/>
+                </w:trPr>
+                <w:tc>
+                  <w:tcPr>
+                    <w:tcW w:w="0" w:type="auto"/>
+                    <w:hideMark/>
+                  </w:tcPr>
+                  <w:p>
+                    <w:pPr>
+                      <w:pStyle w:val="Bibliografia"/>
+                      <w:rPr>
+                        <w:noProof/>
+                      </w:rPr>
+                    </w:pPr>
+                    <w:r>
+                      <w:rPr>
+                        <w:noProof/>
+                      </w:rPr>
+                      <w:t>3.</w:t>
+                    </w:r>
+                  </w:p>
+                </w:tc>
+                <w:tc>
+                  <w:tcPr>
+                    <w:tcW w:w="0" w:type="auto"/>
+                    <w:hideMark/>
+                  </w:tcPr>
+                  <w:p>
+                    <w:pPr>
+                      <w:pStyle w:val="Bibliografia"/>
+                      <w:rPr>
+                        <w:noProof/>
+                      </w:rPr>
+                    </w:pPr>
+                    <w:r>
+                      <w:rPr>
+                        <w:noProof/>
+                        <w:lang w:val="en-US"/>
+                      </w:rPr>
+                      <w:t xml:space="preserve">Automatic Addison: The Ultimate Guide to Inverse Kinematics for 6DOF Robot Arms. </w:t>
+                    </w:r>
+                    <w:r>
+                      <w:rPr>
+                        <w:noProof/>
+                      </w:rPr>
+                      <w:t>(2020)</w:t>
+                    </w:r>
+                  </w:p>
+                </w:tc>
+              </w:tr>
+              <w:tr>
+                <w:trPr>
+                  <w:tblCellSpacing w:w="15" w:type="dxa"/>
+                </w:trPr>
+                <w:tc>
+                  <w:tcPr>
+                    <w:tcW w:w="0" w:type="auto"/>
+                    <w:hideMark/>
+                  </w:tcPr>
+                  <w:p>
+                    <w:pPr>
+                      <w:pStyle w:val="Bibliografia"/>
+                      <w:rPr>
+                        <w:noProof/>
+                      </w:rPr>
+                    </w:pPr>
+                    <w:r>
+                      <w:rPr>
+                        <w:noProof/>
+                      </w:rPr>
+                      <w:t>4.</w:t>
+                    </w:r>
+                  </w:p>
+                </w:tc>
+                <w:tc>
+                  <w:tcPr>
+                    <w:tcW w:w="0" w:type="auto"/>
+                    <w:hideMark/>
+                  </w:tcPr>
+                  <w:p>
+                    <w:pPr>
+                      <w:pStyle w:val="Bibliografia"/>
+                      <w:rPr>
+                        <w:noProof/>
+                        <w:lang w:val="en-US"/>
+                      </w:rPr>
+                    </w:pPr>
+                    <w:r>
+                      <w:rPr>
+                        <w:noProof/>
+                        <w:lang w:val="en-US"/>
+                      </w:rPr>
+                      <w:t>KUKA Roboter GmbH: KRL Reference Guide.</w:t>
+                    </w:r>
+                  </w:p>
+                </w:tc>
+              </w:tr>
+              <w:tr>
+                <w:trPr>
+                  <w:tblCellSpacing w:w="15" w:type="dxa"/>
+                </w:trPr>
+                <w:tc>
+                  <w:tcPr>
+                    <w:tcW w:w="0" w:type="auto"/>
+                    <w:hideMark/>
+                  </w:tcPr>
+                  <w:p>
+                    <w:pPr>
+                      <w:pStyle w:val="Bibliografia"/>
+                      <w:rPr>
+                        <w:noProof/>
+                      </w:rPr>
+                    </w:pPr>
+                    <w:r>
+                      <w:rPr>
+                        <w:noProof/>
+                      </w:rPr>
+                      <w:t>5.</w:t>
+                    </w:r>
+                  </w:p>
+                </w:tc>
+                <w:tc>
+                  <w:tcPr>
+                    <w:tcW w:w="0" w:type="auto"/>
+                    <w:hideMark/>
+                  </w:tcPr>
+                  <w:p>
+                    <w:pPr>
+                      <w:pStyle w:val="Bibliografia"/>
+                      <w:rPr>
+                        <w:noProof/>
+                      </w:rPr>
+                    </w:pPr>
+                    <w:r>
+                      <w:rPr>
+                        <w:noProof/>
+                      </w:rPr>
+                      <w:t xml:space="preserve">Lague, S.: Terraforming.GitHub. (2021) </w:t>
+                    </w:r>
+                    <w:hyperlink r:id="rId22" w:history="1">
+                      <w:r>
+                        <w:rPr>
+                          <w:rStyle w:val="Hipercze"/>
+                          <w:noProof/>
+                        </w:rPr>
+                        <w:t>https://github.com/SebLague/Terraforming</w:t>
+                      </w:r>
+                    </w:hyperlink>
+                  </w:p>
+                </w:tc>
+              </w:tr>
+              <w:tr>
+                <w:trPr>
+                  <w:tblCellSpacing w:w="15" w:type="dxa"/>
+                </w:trPr>
+                <w:tc>
+                  <w:tcPr>
+                    <w:tcW w:w="0" w:type="auto"/>
+                    <w:hideMark/>
+                  </w:tcPr>
+                  <w:p>
+                    <w:pPr>
+                      <w:pStyle w:val="Bibliografia"/>
+                      <w:rPr>
+                        <w:noProof/>
+                      </w:rPr>
+                    </w:pPr>
+                    <w:r>
+                      <w:rPr>
+                        <w:noProof/>
+                      </w:rPr>
+                      <w:t>6.</w:t>
+                    </w:r>
+                  </w:p>
+                </w:tc>
+                <w:tc>
+                  <w:tcPr>
+                    <w:tcW w:w="0" w:type="auto"/>
+                    <w:hideMark/>
+                  </w:tcPr>
+                  <w:p>
+                    <w:pPr>
+                      <w:pStyle w:val="Bibliografia"/>
+                      <w:rPr>
+                        <w:noProof/>
+                      </w:rPr>
+                    </w:pPr>
+                    <w:r>
+                      <w:rPr>
+                        <w:noProof/>
+                        <w:lang w:val="en-US"/>
+                      </w:rPr>
+                      <w:t xml:space="preserve">Lengyel, E.: Voxel-Based Terrain for Real-Time Virtual Simulations. </w:t>
+                    </w:r>
+                    <w:r>
+                      <w:rPr>
+                        <w:noProof/>
+                      </w:rPr>
+                      <w:t>(2010)</w:t>
+                    </w:r>
+                  </w:p>
+                </w:tc>
+              </w:tr>
+              <w:tr>
+                <w:trPr>
+                  <w:tblCellSpacing w:w="15" w:type="dxa"/>
+                </w:trPr>
+                <w:tc>
+                  <w:tcPr>
+                    <w:tcW w:w="0" w:type="auto"/>
+                    <w:hideMark/>
+                  </w:tcPr>
+                  <w:p>
+                    <w:pPr>
+                      <w:pStyle w:val="Bibliografia"/>
+                      <w:rPr>
+                        <w:noProof/>
+                      </w:rPr>
+                    </w:pPr>
+                    <w:r>
+                      <w:rPr>
+                        <w:noProof/>
+                      </w:rPr>
+                      <w:t>7.</w:t>
+                    </w:r>
+                  </w:p>
+                </w:tc>
+                <w:tc>
+                  <w:tcPr>
+                    <w:tcW w:w="0" w:type="auto"/>
+                    <w:hideMark/>
+                  </w:tcPr>
+                  <w:p>
+                    <w:pPr>
+                      <w:pStyle w:val="Bibliografia"/>
+                      <w:rPr>
+                        <w:noProof/>
+                      </w:rPr>
+                    </w:pPr>
+                    <w:r>
+                      <w:rPr>
+                        <w:noProof/>
+                      </w:rPr>
+                      <w:t>Łygas, K., Danilczuk, W.: Translator G-codu na język robota Kawasaki.</w:t>
+                    </w:r>
+                  </w:p>
+                </w:tc>
+              </w:tr>
+              <w:tr>
+                <w:trPr>
+                  <w:tblCellSpacing w:w="15" w:type="dxa"/>
+                </w:trPr>
+                <w:tc>
+                  <w:tcPr>
+                    <w:tcW w:w="0" w:type="auto"/>
+                    <w:hideMark/>
+                  </w:tcPr>
+                  <w:p>
+                    <w:pPr>
+                      <w:pStyle w:val="Bibliografia"/>
+                      <w:rPr>
+                        <w:noProof/>
+                      </w:rPr>
+                    </w:pPr>
+                    <w:r>
+                      <w:rPr>
+                        <w:noProof/>
+                      </w:rPr>
+                      <w:t>8.</w:t>
+                    </w:r>
+                  </w:p>
+                </w:tc>
+                <w:tc>
+                  <w:tcPr>
+                    <w:tcW w:w="0" w:type="auto"/>
+                    <w:hideMark/>
+                  </w:tcPr>
+                  <w:p>
+                    <w:pPr>
+                      <w:pStyle w:val="Bibliografia"/>
+                      <w:rPr>
+                        <w:noProof/>
+                        <w:lang w:val="en-US"/>
+                      </w:rPr>
+                    </w:pPr>
+                    <w:r>
+                      <w:rPr>
+                        <w:noProof/>
+                        <w:lang w:val="en-US"/>
+                      </w:rPr>
+                      <w:t>Khatamian, A.: Solving Kinematics Problems of a 6-DOF Robot Manipulator.</w:t>
+                    </w:r>
+                  </w:p>
+                </w:tc>
+              </w:tr>
+              <w:tr>
+                <w:trPr>
+                  <w:tblCellSpacing w:w="15" w:type="dxa"/>
+                </w:trPr>
+                <w:tc>
+                  <w:tcPr>
+                    <w:tcW w:w="0" w:type="auto"/>
+                    <w:hideMark/>
+                  </w:tcPr>
+                  <w:p>
+                    <w:pPr>
+                      <w:pStyle w:val="Bibliografia"/>
+                      <w:rPr>
+                        <w:noProof/>
+                      </w:rPr>
+                    </w:pPr>
+                    <w:r>
+                      <w:rPr>
+                        <w:noProof/>
+                      </w:rPr>
+                      <w:t>9.</w:t>
+                    </w:r>
+                  </w:p>
+                </w:tc>
+                <w:tc>
+                  <w:tcPr>
+                    <w:tcW w:w="0" w:type="auto"/>
+                    <w:hideMark/>
+                  </w:tcPr>
+                  <w:p>
+                    <w:pPr>
+                      <w:pStyle w:val="Bibliografia"/>
+                      <w:rPr>
+                        <w:noProof/>
+                      </w:rPr>
+                    </w:pPr>
+                    <w:r>
+                      <w:rPr>
+                        <w:noProof/>
+                        <w:lang w:val="en-US"/>
+                      </w:rPr>
+                      <w:t xml:space="preserve">Pandremenos, J., Doukas, C., Stavropoulos, P., Chryssolouris, G.: Machining with robots: a critical review. </w:t>
+                    </w:r>
+                    <w:r>
+                      <w:rPr>
+                        <w:noProof/>
+                      </w:rPr>
+                      <w:t>(2011)</w:t>
+                    </w:r>
+                  </w:p>
+                </w:tc>
+              </w:tr>
+            </w:tbl>
+            <w:p>
+              <w:pPr>
+                <w:pStyle w:val="Bibliografia"/>
+                <w:rPr>
+                  <w:rFonts w:eastAsiaTheme="minorEastAsia"/>
+                  <w:noProof/>
+                  <w:vanish/>
+                </w:rPr>
+              </w:pPr>
+              <w:r>
+                <w:rPr>
+                  <w:noProof/>
+                  <w:vanish/>
+                </w:rPr>
+                <w:t>x</w:t>
+              </w:r>
+            </w:p>
+            <w:p>
+              <w:pPr>
+                <w:jc w:val="center"/>
+              </w:pPr>
+              <w:r>
+                <w:rPr>
+                  <w:b/>
+                  <w:bCs/>
+                </w:rPr>
+                <w:fldChar w:fldCharType="end"/>
+              </w:r>
+            </w:p>
+          </w:sdtContent>
+        </w:sdt>
+      </w:sdtContent>
+    </w:sdt>
+    <w:p/>
     <w:sectPr>
       <w:pgSz w:w="11906" w:h="16838"/>
       <w:pgMar w:top="1417" w:right="1417" w:bottom="1417" w:left="1417" w:header="708" w:footer="708" w:gutter="0"/>
@@ -4668,6 +5265,14 @@
       <w:szCs w:val="24"/>
     </w:rPr>
   </w:style>
+  <w:style w:type="paragraph" w:styleId="Bibliografia">
+    <w:name w:val="Bibliography"/>
+    <w:basedOn w:val="Normalny"/>
+    <w:next w:val="Normalny"/>
+    <w:uiPriority w:val="37"/>
+    <w:unhideWhenUsed/>
+    <w:rsid w:val="003B32EA"/>
+  </w:style>
 </w:styles>
 </file>
 
@@ -4967,82 +5572,7 @@
 </file>
 
 <file path=customXml/item1.xml><?xml version="1.0" encoding="utf-8"?>
-<b:Sources xmlns:b="http://schemas.openxmlformats.org/officeDocument/2006/bibliography" xmlns="http://schemas.openxmlformats.org/officeDocument/2006/bibliography" SelectedStyle="\APASixthEditionOfficeOnline.xsl" StyleName="APA" Version="6">
-  <b:Source>
-    <b:Tag>Pau94</b:Tag>
-    <b:SourceType>InternetSite</b:SourceType>
-    <b:Guid>{C7201A68-E7DD-47F8-B107-681C63A24951}</b:Guid>
-    <b:Title>Polygonising a scalar field</b:Title>
-    <b:Year>1994</b:Year>
-    <b:Author>
-      <b:Author>
-        <b:NameList>
-          <b:Person>
-            <b:Last>Bourke</b:Last>
-            <b:First>Paul</b:First>
-          </b:Person>
-        </b:NameList>
-      </b:Author>
-    </b:Author>
-    <b:URL>http://paulbourke.net/geometry/polygonise/</b:URL>
-    <b:RefOrder>1</b:RefOrder>
-  </b:Source>
-  <b:Source>
-    <b:Tag>ERI10</b:Tag>
-    <b:SourceType>Book</b:SourceType>
-    <b:Guid>{3B165ACD-A92A-4FE9-81E6-5DD1DA6E4350}</b:Guid>
-    <b:Title>Voxel-Based Terrain for Real-Time Virtual Simulations </b:Title>
-    <b:Year>2010</b:Year>
-    <b:Author>
-      <b:Author>
-        <b:NameList>
-          <b:Person>
-            <b:Last>LENGYEL</b:Last>
-            <b:First>ERIC</b:First>
-            <b:Middle>STEPHEN</b:Middle>
-          </b:Person>
-        </b:NameList>
-      </b:Author>
-    </b:Author>
-    <b:RefOrder>2</b:RefOrder>
-  </b:Source>
-  <b:Source>
-    <b:Tag>Kha</b:Tag>
-    <b:SourceType>JournalArticle</b:SourceType>
-    <b:Guid>{0010FD5F-A6A0-4CBE-96E8-F425DABB7DB0}</b:Guid>
-    <b:Title>Solving Kinematics Problems of a 6-DOF Robot Manipulator</b:Title>
-    <b:Author>
-      <b:Author>
-        <b:NameList>
-          <b:Person>
-            <b:Last>Khatamian</b:Last>
-            <b:First>Alireza</b:First>
-          </b:Person>
-        </b:NameList>
-      </b:Author>
-    </b:Author>
-    <b:RefOrder>3</b:RefOrder>
-  </b:Source>
-  <b:Source>
-    <b:Tag>Seb21</b:Tag>
-    <b:SourceType>InternetSite</b:SourceType>
-    <b:Guid>{9582BF2D-5961-477F-81A2-C475A958EC33}</b:Guid>
-    <b:Author>
-      <b:Author>
-        <b:NameList>
-          <b:Person>
-            <b:Last>Lague</b:Last>
-            <b:First>Sebastian</b:First>
-          </b:Person>
-        </b:NameList>
-      </b:Author>
-    </b:Author>
-    <b:Title>Terraforming</b:Title>
-    <b:InternetSiteTitle>GitHub</b:InternetSiteTitle>
-    <b:Year>2021</b:Year>
-    <b:URL>https://github.com/SebLague/Terraforming</b:URL>
-    <b:RefOrder>4</b:RefOrder>
-  </b:Source>
+<b:Sources xmlns:b="http://schemas.openxmlformats.org/officeDocument/2006/bibliography" xmlns="http://schemas.openxmlformats.org/officeDocument/2006/bibliography" SelectedStyle="\LNCS.XSL" StyleName="LNCS" Version="1">
   <b:Source>
     <b:Tag>Seb</b:Tag>
     <b:SourceType>InternetSite</b:SourceType>
@@ -5061,13 +5591,163 @@
     <b:InternetSiteTitle>GitHub</b:InternetSiteTitle>
     <b:URL>https://github.com/SebLague/Marching-Cubes</b:URL>
     <b:Year>2019</b:Year>
+    <b:RefOrder>1</b:RefOrder>
+  </b:Source>
+  <b:Source>
+    <b:Tag>Pau94</b:Tag>
+    <b:SourceType>InternetSite</b:SourceType>
+    <b:Guid>{C7201A68-E7DD-47F8-B107-681C63A24951}</b:Guid>
+    <b:Title>Polygonising a scalar field</b:Title>
+    <b:Year>1994</b:Year>
+    <b:Author>
+      <b:Author>
+        <b:NameList>
+          <b:Person>
+            <b:Last>Bourke</b:Last>
+            <b:First>Paul</b:First>
+          </b:Person>
+        </b:NameList>
+      </b:Author>
+    </b:Author>
+    <b:URL>http://paulbourke.net/geometry/polygonise/</b:URL>
+    <b:RefOrder>2</b:RefOrder>
+  </b:Source>
+  <b:Source>
+    <b:Tag>Aut</b:Tag>
+    <b:SourceType>JournalArticle</b:SourceType>
+    <b:Guid>{332AB11F-49FA-47E7-BB80-E9E546E7FFB5}</b:Guid>
+    <b:Title>The Ultimate Guide to Inverse Kinematics for 6DOF Robot Arms</b:Title>
+    <b:Author>
+      <b:Author>
+        <b:Corporate>Automatic Addison</b:Corporate>
+      </b:Author>
+    </b:Author>
+    <b:Year>2020</b:Year>
+    <b:RefOrder>3</b:RefOrder>
+  </b:Source>
+  <b:Source>
+    <b:Tag>KUK</b:Tag>
+    <b:SourceType>Book</b:SourceType>
+    <b:Guid>{DBECA222-B5BE-4433-A4DF-227EB0722E56}</b:Guid>
+    <b:Title>KRL Reference Guide</b:Title>
+    <b:Author>
+      <b:Author>
+        <b:Corporate>KUKA Roboter GmbH</b:Corporate>
+      </b:Author>
+    </b:Author>
+    <b:RefOrder>4</b:RefOrder>
+  </b:Source>
+  <b:Source>
+    <b:Tag>Seb21</b:Tag>
+    <b:SourceType>InternetSite</b:SourceType>
+    <b:Guid>{9886B21F-F774-4785-8E7C-599EE3C4DD47}</b:Guid>
+    <b:Author>
+      <b:Author>
+        <b:NameList>
+          <b:Person>
+            <b:Last>Lague</b:Last>
+            <b:First>Sebastian</b:First>
+          </b:Person>
+        </b:NameList>
+      </b:Author>
+    </b:Author>
+    <b:Title>Terraforming</b:Title>
+    <b:InternetSiteTitle>GitHub</b:InternetSiteTitle>
+    <b:Year>2021</b:Year>
+    <b:URL>https://github.com/SebLague/Terraforming</b:URL>
     <b:RefOrder>5</b:RefOrder>
+  </b:Source>
+  <b:Source>
+    <b:Tag>ERI10</b:Tag>
+    <b:SourceType>Book</b:SourceType>
+    <b:Guid>{ED7DE1AD-AF46-47FF-9F38-D0612AE75BC4}</b:Guid>
+    <b:Title>Voxel-Based Terrain for Real-Time Virtual Simulations</b:Title>
+    <b:Year>2010</b:Year>
+    <b:Author>
+      <b:Author>
+        <b:NameList>
+          <b:Person>
+            <b:Last>Lengyel</b:Last>
+            <b:First>Eric</b:First>
+          </b:Person>
+        </b:NameList>
+      </b:Author>
+    </b:Author>
+    <b:RefOrder>6</b:RefOrder>
+  </b:Source>
+  <b:Source>
+    <b:Tag>Kry</b:Tag>
+    <b:SourceType>JournalArticle</b:SourceType>
+    <b:Guid>{148B1D5D-20E0-41AB-88F0-9F63497C1A82}</b:Guid>
+    <b:Title>Translator G-codu na język robota Kawasaki</b:Title>
+    <b:Author>
+      <b:Author>
+        <b:NameList>
+          <b:Person>
+            <b:Last>Łygas</b:Last>
+            <b:First>Krystian</b:First>
+          </b:Person>
+          <b:Person>
+            <b:Last>Danilczuk</b:Last>
+            <b:First>Wojciech</b:First>
+          </b:Person>
+        </b:NameList>
+      </b:Author>
+    </b:Author>
+    <b:RefOrder>7</b:RefOrder>
+  </b:Source>
+  <b:Source>
+    <b:Tag>Kha</b:Tag>
+    <b:SourceType>JournalArticle</b:SourceType>
+    <b:Guid>{F911013B-A602-4E05-8724-ECD84EA12AA4}</b:Guid>
+    <b:Title>Solving Kinematics Problems of a 6-DOF Robot Manipulator</b:Title>
+    <b:Author>
+      <b:Author>
+        <b:NameList>
+          <b:Person>
+            <b:Last>Khatamian</b:Last>
+            <b:First>Alireza</b:First>
+          </b:Person>
+        </b:NameList>
+      </b:Author>
+    </b:Author>
+    <b:RefOrder>8</b:RefOrder>
+  </b:Source>
+  <b:Source>
+    <b:Tag>Joh11</b:Tag>
+    <b:SourceType>JournalArticle</b:SourceType>
+    <b:Guid>{8E66D1F4-B251-49BC-8C8E-D941299F7DA8}</b:Guid>
+    <b:Author>
+      <b:Author>
+        <b:NameList>
+          <b:Person>
+            <b:Last>Pandremenos</b:Last>
+            <b:First>John</b:First>
+          </b:Person>
+          <b:Person>
+            <b:Last>Doukas</b:Last>
+            <b:First>Christos</b:First>
+          </b:Person>
+          <b:Person>
+            <b:Last>Stavropoulos</b:Last>
+            <b:First>Panagiotis</b:First>
+          </b:Person>
+          <b:Person>
+            <b:Last>Chryssolouris</b:Last>
+            <b:First>George</b:First>
+          </b:Person>
+        </b:NameList>
+      </b:Author>
+    </b:Author>
+    <b:Title>Machining with robots: a critical review</b:Title>
+    <b:Year>2011</b:Year>
+    <b:RefOrder>9</b:RefOrder>
   </b:Source>
 </b:Sources>
 </file>
 
 <file path=customXml/itemProps1.xml><?xml version="1.0" encoding="utf-8"?>
-<ds:datastoreItem xmlns:ds="http://schemas.openxmlformats.org/officeDocument/2006/customXml" ds:itemID="{0F09CB63-749D-47E8-97E1-5566266B0121}">
+<ds:datastoreItem xmlns:ds="http://schemas.openxmlformats.org/officeDocument/2006/customXml" ds:itemID="{3C4BB9FF-E407-46AF-8DF2-CC7B6BD1D542}">
   <ds:schemaRefs>
     <ds:schemaRef ds:uri="http://schemas.openxmlformats.org/officeDocument/2006/bibliography"/>
   </ds:schemaRefs>

</xml_diff>